<commit_message>
Add 2d nodal basis functions
</commit_message>
<xml_diff>
--- a/theory.docx
+++ b/theory.docx
@@ -11444,14 +11444,7 @@
               <w:rFonts w:ascii="Cambria Math" w:hAnsi="Cambria Math"/>
               <w:lang w:val="en-US"/>
             </w:rPr>
-            <m:t>=</m:t>
-          </m:r>
-          <m:r>
-            <w:rPr>
-              <w:rFonts w:ascii="Cambria Math" w:hAnsi="Cambria Math"/>
-              <w:lang w:val="en-US"/>
-            </w:rPr>
-            <m:t>-j</m:t>
+            <m:t>=-j</m:t>
           </m:r>
           <m:sSub>
             <m:sSubPr>
@@ -13096,14 +13089,7 @@
                             <w:rFonts w:ascii="Cambria Math" w:hAnsi="Cambria Math"/>
                             <w:lang w:val="en-US"/>
                           </w:rPr>
-                          <m:t>t</m:t>
-                        </m:r>
-                        <m:r>
-                          <w:rPr>
-                            <w:rFonts w:ascii="Cambria Math" w:hAnsi="Cambria Math"/>
-                            <w:lang w:val="en-US"/>
-                          </w:rPr>
-                          <m:t>z</m:t>
+                          <m:t>tz</m:t>
                         </m:r>
                       </m:sub>
                     </m:sSub>
@@ -13136,14 +13122,7 @@
                             <w:rFonts w:ascii="Cambria Math" w:hAnsi="Cambria Math"/>
                             <w:lang w:val="en-US"/>
                           </w:rPr>
-                          <m:t>z</m:t>
-                        </m:r>
-                        <m:r>
-                          <w:rPr>
-                            <w:rFonts w:ascii="Cambria Math" w:hAnsi="Cambria Math"/>
-                            <w:lang w:val="en-US"/>
-                          </w:rPr>
-                          <m:t>t</m:t>
+                          <m:t>zt</m:t>
                         </m:r>
                       </m:sub>
                     </m:sSub>
@@ -14117,21 +14096,7 @@
                   <w:rFonts w:ascii="Cambria Math" w:hAnsi="Cambria Math"/>
                   <w:lang w:val="en-US"/>
                 </w:rPr>
-                <m:t>t</m:t>
-              </m:r>
-              <m:r>
-                <w:rPr>
-                  <w:rFonts w:ascii="Cambria Math" w:hAnsi="Cambria Math"/>
-                  <w:lang w:val="en-US"/>
-                </w:rPr>
-                <m:t>z</m:t>
-              </m:r>
-              <m:r>
-                <w:rPr>
-                  <w:rFonts w:ascii="Cambria Math" w:hAnsi="Cambria Math"/>
-                  <w:lang w:val="en-US"/>
-                </w:rPr>
-                <m:t>(i,j)</m:t>
+                <m:t>tz(i,j)</m:t>
               </m:r>
             </m:sub>
           </m:sSub>
@@ -14397,14 +14362,7 @@
                   <w:rFonts w:ascii="Cambria Math" w:hAnsi="Cambria Math"/>
                   <w:lang w:val="en-US"/>
                 </w:rPr>
-                <m:t>zt</m:t>
-              </m:r>
-              <m:r>
-                <w:rPr>
-                  <w:rFonts w:ascii="Cambria Math" w:hAnsi="Cambria Math"/>
-                  <w:lang w:val="en-US"/>
-                </w:rPr>
-                <m:t>(i,j)</m:t>
+                <m:t>zt(i,j)</m:t>
               </m:r>
             </m:sub>
           </m:sSub>
@@ -15681,6 +15639,20 @@
     </w:p>
     <w:p>
       <w:pPr>
+        <w:pStyle w:val="Heading2"/>
+        <w:rPr>
+          <w:lang w:val="en-US"/>
+        </w:rPr>
+      </w:pPr>
+      <w:r>
+        <w:rPr>
+          <w:lang w:val="en-US"/>
+        </w:rPr>
+        <w:t>Quadrature Tables</w:t>
+      </w:r>
+    </w:p>
+    <w:p>
+      <w:pPr>
         <w:rPr>
           <w:lang w:val="en-US"/>
         </w:rPr>
@@ -18482,7 +18454,6 @@
         <w:rPr>
           <w:lang w:val="en-US"/>
         </w:rPr>
-        <w:lastRenderedPageBreak/>
         <w:t>And for volume integrals as:</w:t>
       </w:r>
     </w:p>
@@ -18977,10 +18948,17 @@
     </w:p>
     <w:p>
       <w:pPr>
+        <w:pStyle w:val="Heading2"/>
         <w:rPr>
           <w:lang w:val="en-US"/>
         </w:rPr>
       </w:pPr>
+      <w:r>
+        <w:rPr>
+          <w:lang w:val="en-US"/>
+        </w:rPr>
+        <w:t>Precomputation</w:t>
+      </w:r>
     </w:p>
     <w:p>
       <w:pPr>
@@ -20207,6 +20185,1007 @@
               </m:r>
             </m:e>
           </m:acc>
+        </m:oMath>
+      </m:oMathPara>
+    </w:p>
+    <w:p>
+      <w:pPr>
+        <w:rPr>
+          <w:lang w:val="en-US"/>
+        </w:rPr>
+      </w:pPr>
+      <w:r>
+        <w:rPr>
+          <w:lang w:val="en-US"/>
+        </w:rPr>
+        <w:t xml:space="preserve">To evaluate the integrals with the </w:t>
+      </w:r>
+      <m:oMath>
+        <m:sSub>
+          <m:sSubPr>
+            <m:ctrlPr>
+              <w:rPr>
+                <w:rFonts w:ascii="Cambria Math" w:hAnsi="Cambria Math"/>
+                <w:lang w:val="en-US"/>
+              </w:rPr>
+            </m:ctrlPr>
+          </m:sSubPr>
+          <m:e>
+            <m:r>
+              <m:rPr>
+                <m:sty m:val="p"/>
+              </m:rPr>
+              <w:rPr>
+                <w:rFonts w:ascii="Cambria Math" w:hAnsi="Cambria Math"/>
+                <w:lang w:val="en-US"/>
+              </w:rPr>
+              <m:t>∇</m:t>
+            </m:r>
+          </m:e>
+          <m:sub>
+            <m:r>
+              <w:rPr>
+                <w:rFonts w:ascii="Cambria Math" w:hAnsi="Cambria Math"/>
+                <w:lang w:val="en-US"/>
+              </w:rPr>
+              <m:t>T</m:t>
+            </m:r>
+          </m:sub>
+        </m:sSub>
+        <m:sSub>
+          <m:sSubPr>
+            <m:ctrlPr>
+              <w:rPr>
+                <w:rFonts w:ascii="Cambria Math" w:hAnsi="Cambria Math"/>
+                <w:i/>
+                <w:lang w:val="en-US"/>
+              </w:rPr>
+            </m:ctrlPr>
+          </m:sSubPr>
+          <m:e>
+            <m:r>
+              <w:rPr>
+                <w:rFonts w:ascii="Cambria Math" w:hAnsi="Cambria Math"/>
+                <w:lang w:val="en-US"/>
+              </w:rPr>
+              <m:t>N</m:t>
+            </m:r>
+          </m:e>
+          <m:sub>
+            <m:r>
+              <w:rPr>
+                <w:rFonts w:ascii="Cambria Math" w:hAnsi="Cambria Math"/>
+                <w:lang w:val="en-US"/>
+              </w:rPr>
+              <m:t>i</m:t>
+            </m:r>
+          </m:sub>
+        </m:sSub>
+      </m:oMath>
+      <w:r>
+        <w:rPr>
+          <w:lang w:val="en-US"/>
+        </w:rPr>
+        <w:t xml:space="preserve"> terms the </w:t>
+      </w:r>
+      <w:r>
+        <w:rPr>
+          <w:lang w:val="en-US"/>
+        </w:rPr>
+        <w:t>formulas can be used:</w:t>
+      </w:r>
+    </w:p>
+    <w:p>
+      <w:pPr>
+        <w:rPr>
+          <w:lang w:val="en-US"/>
+        </w:rPr>
+      </w:pPr>
+      <w:r>
+        <w:rPr>
+          <w:lang w:val="en-US"/>
+        </w:rPr>
+        <w:t>Corner nodes:</w:t>
+      </w:r>
+    </w:p>
+    <w:p>
+      <w:pPr>
+        <w:rPr>
+          <w:lang w:val="en-US"/>
+        </w:rPr>
+      </w:pPr>
+      <m:oMathPara>
+        <m:oMath>
+          <m:sSub>
+            <m:sSubPr>
+              <m:ctrlPr>
+                <w:rPr>
+                  <w:rFonts w:ascii="Cambria Math" w:hAnsi="Cambria Math"/>
+                  <w:lang w:val="en-US"/>
+                </w:rPr>
+              </m:ctrlPr>
+            </m:sSubPr>
+            <m:e>
+              <m:r>
+                <m:rPr>
+                  <m:sty m:val="p"/>
+                </m:rPr>
+                <w:rPr>
+                  <w:rFonts w:ascii="Cambria Math" w:hAnsi="Cambria Math"/>
+                  <w:lang w:val="en-US"/>
+                </w:rPr>
+                <m:t>∇</m:t>
+              </m:r>
+            </m:e>
+            <m:sub>
+              <m:r>
+                <w:rPr>
+                  <w:rFonts w:ascii="Cambria Math" w:hAnsi="Cambria Math"/>
+                  <w:lang w:val="en-US"/>
+                </w:rPr>
+                <m:t>T</m:t>
+              </m:r>
+            </m:sub>
+          </m:sSub>
+          <m:sSub>
+            <m:sSubPr>
+              <m:ctrlPr>
+                <w:rPr>
+                  <w:rFonts w:ascii="Cambria Math" w:hAnsi="Cambria Math"/>
+                  <w:i/>
+                  <w:lang w:val="en-US"/>
+                </w:rPr>
+              </m:ctrlPr>
+            </m:sSubPr>
+            <m:e>
+              <m:r>
+                <w:rPr>
+                  <w:rFonts w:ascii="Cambria Math" w:hAnsi="Cambria Math"/>
+                  <w:lang w:val="en-US"/>
+                </w:rPr>
+                <m:t>N</m:t>
+              </m:r>
+            </m:e>
+            <m:sub>
+              <m:r>
+                <w:rPr>
+                  <w:rFonts w:ascii="Cambria Math" w:hAnsi="Cambria Math"/>
+                  <w:lang w:val="en-US"/>
+                </w:rPr>
+                <m:t>i</m:t>
+              </m:r>
+            </m:sub>
+          </m:sSub>
+          <m:r>
+            <w:rPr>
+              <w:rFonts w:ascii="Cambria Math" w:hAnsi="Cambria Math"/>
+              <w:lang w:val="en-US"/>
+            </w:rPr>
+            <m:t>=</m:t>
+          </m:r>
+          <m:sSub>
+            <m:sSubPr>
+              <m:ctrlPr>
+                <w:rPr>
+                  <w:rFonts w:ascii="Cambria Math" w:hAnsi="Cambria Math"/>
+                  <w:lang w:val="en-US"/>
+                </w:rPr>
+              </m:ctrlPr>
+            </m:sSubPr>
+            <m:e>
+              <m:r>
+                <m:rPr>
+                  <m:sty m:val="p"/>
+                </m:rPr>
+                <w:rPr>
+                  <w:rFonts w:ascii="Cambria Math" w:hAnsi="Cambria Math"/>
+                  <w:lang w:val="en-US"/>
+                </w:rPr>
+                <m:t>∇</m:t>
+              </m:r>
+            </m:e>
+            <m:sub>
+              <m:r>
+                <w:rPr>
+                  <w:rFonts w:ascii="Cambria Math" w:hAnsi="Cambria Math"/>
+                  <w:lang w:val="en-US"/>
+                </w:rPr>
+                <m:t>T</m:t>
+              </m:r>
+            </m:sub>
+          </m:sSub>
+          <m:d>
+            <m:dPr>
+              <m:begChr m:val="["/>
+              <m:endChr m:val="]"/>
+              <m:ctrlPr>
+                <w:rPr>
+                  <w:rFonts w:ascii="Cambria Math" w:hAnsi="Cambria Math"/>
+                  <w:i/>
+                  <w:lang w:val="en-US"/>
+                </w:rPr>
+              </m:ctrlPr>
+            </m:dPr>
+            <m:e>
+              <m:d>
+                <m:dPr>
+                  <m:ctrlPr>
+                    <w:rPr>
+                      <w:rFonts w:ascii="Cambria Math" w:hAnsi="Cambria Math"/>
+                      <w:i/>
+                      <w:lang w:val="en-US"/>
+                    </w:rPr>
+                  </m:ctrlPr>
+                </m:dPr>
+                <m:e>
+                  <m:r>
+                    <w:rPr>
+                      <w:rFonts w:ascii="Cambria Math" w:hAnsi="Cambria Math"/>
+                      <w:lang w:val="en-US"/>
+                    </w:rPr>
+                    <m:t>2</m:t>
+                  </m:r>
+                  <m:sSub>
+                    <m:sSubPr>
+                      <m:ctrlPr>
+                        <w:rPr>
+                          <w:rFonts w:ascii="Cambria Math" w:hAnsi="Cambria Math"/>
+                          <w:i/>
+                          <w:lang w:val="en-US"/>
+                        </w:rPr>
+                      </m:ctrlPr>
+                    </m:sSubPr>
+                    <m:e>
+                      <m:r>
+                        <w:rPr>
+                          <w:rFonts w:ascii="Cambria Math" w:hAnsi="Cambria Math"/>
+                          <w:lang w:val="en-US"/>
+                        </w:rPr>
+                        <m:t>λ</m:t>
+                      </m:r>
+                    </m:e>
+                    <m:sub>
+                      <m:r>
+                        <w:rPr>
+                          <w:rFonts w:ascii="Cambria Math" w:hAnsi="Cambria Math"/>
+                          <w:lang w:val="en-US"/>
+                        </w:rPr>
+                        <m:t>i</m:t>
+                      </m:r>
+                    </m:sub>
+                  </m:sSub>
+                  <m:r>
+                    <w:rPr>
+                      <w:rFonts w:ascii="Cambria Math" w:hAnsi="Cambria Math"/>
+                      <w:lang w:val="en-US"/>
+                    </w:rPr>
+                    <m:t>-1</m:t>
+                  </m:r>
+                </m:e>
+              </m:d>
+              <m:sSub>
+                <m:sSubPr>
+                  <m:ctrlPr>
+                    <w:rPr>
+                      <w:rFonts w:ascii="Cambria Math" w:hAnsi="Cambria Math"/>
+                      <w:i/>
+                      <w:lang w:val="en-US"/>
+                    </w:rPr>
+                  </m:ctrlPr>
+                </m:sSubPr>
+                <m:e>
+                  <m:r>
+                    <w:rPr>
+                      <w:rFonts w:ascii="Cambria Math" w:hAnsi="Cambria Math"/>
+                      <w:lang w:val="en-US"/>
+                    </w:rPr>
+                    <m:t>λ</m:t>
+                  </m:r>
+                </m:e>
+                <m:sub>
+                  <m:r>
+                    <w:rPr>
+                      <w:rFonts w:ascii="Cambria Math" w:hAnsi="Cambria Math"/>
+                      <w:lang w:val="en-US"/>
+                    </w:rPr>
+                    <m:t>i</m:t>
+                  </m:r>
+                </m:sub>
+              </m:sSub>
+            </m:e>
+          </m:d>
+          <m:r>
+            <w:rPr>
+              <w:lang w:val="en-US"/>
+            </w:rPr>
+            <w:br/>
+          </m:r>
+        </m:oMath>
+        <m:oMath>
+          <m:r>
+            <w:rPr>
+              <w:rFonts w:ascii="Cambria Math" w:hAnsi="Cambria Math"/>
+              <w:lang w:val="en-US"/>
+            </w:rPr>
+            <m:t>=</m:t>
+          </m:r>
+          <m:r>
+            <w:rPr>
+              <w:rFonts w:ascii="Cambria Math" w:hAnsi="Cambria Math"/>
+              <w:lang w:val="en-US"/>
+            </w:rPr>
+            <m:t>2</m:t>
+          </m:r>
+          <m:d>
+            <m:dPr>
+              <m:ctrlPr>
+                <w:rPr>
+                  <w:rFonts w:ascii="Cambria Math" w:hAnsi="Cambria Math"/>
+                  <w:lang w:val="en-US"/>
+                </w:rPr>
+              </m:ctrlPr>
+            </m:dPr>
+            <m:e>
+              <m:r>
+                <m:rPr>
+                  <m:sty m:val="p"/>
+                </m:rPr>
+                <w:rPr>
+                  <w:rFonts w:ascii="Cambria Math" w:hAnsi="Cambria Math"/>
+                  <w:lang w:val="en-US"/>
+                </w:rPr>
+                <m:t>∇</m:t>
+              </m:r>
+              <m:sSub>
+                <m:sSubPr>
+                  <m:ctrlPr>
+                    <w:rPr>
+                      <w:rFonts w:ascii="Cambria Math" w:hAnsi="Cambria Math"/>
+                      <w:i/>
+                      <w:lang w:val="en-US"/>
+                    </w:rPr>
+                  </m:ctrlPr>
+                </m:sSubPr>
+                <m:e>
+                  <m:r>
+                    <w:rPr>
+                      <w:rFonts w:ascii="Cambria Math" w:hAnsi="Cambria Math"/>
+                      <w:lang w:val="en-US"/>
+                    </w:rPr>
+                    <m:t>λ</m:t>
+                  </m:r>
+                </m:e>
+                <m:sub>
+                  <m:r>
+                    <w:rPr>
+                      <w:rFonts w:ascii="Cambria Math" w:hAnsi="Cambria Math"/>
+                      <w:lang w:val="en-US"/>
+                    </w:rPr>
+                    <m:t>i</m:t>
+                  </m:r>
+                </m:sub>
+              </m:sSub>
+            </m:e>
+          </m:d>
+          <m:sSub>
+            <m:sSubPr>
+              <m:ctrlPr>
+                <w:rPr>
+                  <w:rFonts w:ascii="Cambria Math" w:hAnsi="Cambria Math"/>
+                  <w:i/>
+                  <w:lang w:val="en-US"/>
+                </w:rPr>
+              </m:ctrlPr>
+            </m:sSubPr>
+            <m:e>
+              <m:r>
+                <w:rPr>
+                  <w:rFonts w:ascii="Cambria Math" w:hAnsi="Cambria Math"/>
+                  <w:lang w:val="en-US"/>
+                </w:rPr>
+                <m:t>λ</m:t>
+              </m:r>
+            </m:e>
+            <m:sub>
+              <m:r>
+                <w:rPr>
+                  <w:rFonts w:ascii="Cambria Math" w:hAnsi="Cambria Math"/>
+                  <w:lang w:val="en-US"/>
+                </w:rPr>
+                <m:t>i</m:t>
+              </m:r>
+            </m:sub>
+          </m:sSub>
+          <m:r>
+            <w:rPr>
+              <w:rFonts w:ascii="Cambria Math" w:hAnsi="Cambria Math"/>
+              <w:lang w:val="en-US"/>
+            </w:rPr>
+            <m:t>+</m:t>
+          </m:r>
+          <m:d>
+            <m:dPr>
+              <m:ctrlPr>
+                <w:rPr>
+                  <w:rFonts w:ascii="Cambria Math" w:hAnsi="Cambria Math"/>
+                  <w:lang w:val="en-US"/>
+                </w:rPr>
+              </m:ctrlPr>
+            </m:dPr>
+            <m:e>
+              <m:r>
+                <w:rPr>
+                  <w:rFonts w:ascii="Cambria Math" w:hAnsi="Cambria Math"/>
+                  <w:lang w:val="en-US"/>
+                </w:rPr>
+                <m:t>2</m:t>
+              </m:r>
+              <m:sSub>
+                <m:sSubPr>
+                  <m:ctrlPr>
+                    <w:rPr>
+                      <w:rFonts w:ascii="Cambria Math" w:hAnsi="Cambria Math"/>
+                      <w:i/>
+                      <w:lang w:val="en-US"/>
+                    </w:rPr>
+                  </m:ctrlPr>
+                </m:sSubPr>
+                <m:e>
+                  <m:r>
+                    <w:rPr>
+                      <w:rFonts w:ascii="Cambria Math" w:hAnsi="Cambria Math"/>
+                      <w:lang w:val="en-US"/>
+                    </w:rPr>
+                    <m:t>λ</m:t>
+                  </m:r>
+                </m:e>
+                <m:sub>
+                  <m:r>
+                    <w:rPr>
+                      <w:rFonts w:ascii="Cambria Math" w:hAnsi="Cambria Math"/>
+                      <w:lang w:val="en-US"/>
+                    </w:rPr>
+                    <m:t>i</m:t>
+                  </m:r>
+                </m:sub>
+              </m:sSub>
+              <m:r>
+                <w:rPr>
+                  <w:rFonts w:ascii="Cambria Math" w:hAnsi="Cambria Math"/>
+                  <w:lang w:val="en-US"/>
+                </w:rPr>
+                <m:t>-1</m:t>
+              </m:r>
+            </m:e>
+          </m:d>
+          <m:r>
+            <m:rPr>
+              <m:sty m:val="p"/>
+            </m:rPr>
+            <w:rPr>
+              <w:rFonts w:ascii="Cambria Math" w:hAnsi="Cambria Math"/>
+              <w:lang w:val="en-US"/>
+            </w:rPr>
+            <m:t>∇</m:t>
+          </m:r>
+          <m:sSub>
+            <m:sSubPr>
+              <m:ctrlPr>
+                <w:rPr>
+                  <w:rFonts w:ascii="Cambria Math" w:hAnsi="Cambria Math"/>
+                  <w:i/>
+                  <w:lang w:val="en-US"/>
+                </w:rPr>
+              </m:ctrlPr>
+            </m:sSubPr>
+            <m:e>
+              <m:r>
+                <w:rPr>
+                  <w:rFonts w:ascii="Cambria Math" w:hAnsi="Cambria Math"/>
+                  <w:lang w:val="en-US"/>
+                </w:rPr>
+                <m:t>λ</m:t>
+              </m:r>
+            </m:e>
+            <m:sub>
+              <m:r>
+                <w:rPr>
+                  <w:rFonts w:ascii="Cambria Math" w:hAnsi="Cambria Math"/>
+                  <w:lang w:val="en-US"/>
+                </w:rPr>
+                <m:t>i</m:t>
+              </m:r>
+            </m:sub>
+          </m:sSub>
+          <m:r>
+            <w:rPr>
+              <w:lang w:val="en-US"/>
+            </w:rPr>
+            <w:br/>
+          </m:r>
+        </m:oMath>
+        <m:oMath>
+          <m:r>
+            <w:rPr>
+              <w:rFonts w:ascii="Cambria Math" w:hAnsi="Cambria Math"/>
+              <w:lang w:val="en-US"/>
+            </w:rPr>
+            <m:t>=</m:t>
+          </m:r>
+          <m:r>
+            <m:rPr>
+              <m:sty m:val="p"/>
+            </m:rPr>
+            <w:rPr>
+              <w:rFonts w:ascii="Cambria Math" w:hAnsi="Cambria Math"/>
+              <w:lang w:val="en-US"/>
+            </w:rPr>
+            <m:t>∇</m:t>
+          </m:r>
+          <m:sSub>
+            <m:sSubPr>
+              <m:ctrlPr>
+                <w:rPr>
+                  <w:rFonts w:ascii="Cambria Math" w:hAnsi="Cambria Math"/>
+                  <w:i/>
+                  <w:lang w:val="en-US"/>
+                </w:rPr>
+              </m:ctrlPr>
+            </m:sSubPr>
+            <m:e>
+              <m:r>
+                <w:rPr>
+                  <w:rFonts w:ascii="Cambria Math" w:hAnsi="Cambria Math"/>
+                  <w:lang w:val="en-US"/>
+                </w:rPr>
+                <m:t>λ</m:t>
+              </m:r>
+            </m:e>
+            <m:sub>
+              <m:r>
+                <w:rPr>
+                  <w:rFonts w:ascii="Cambria Math" w:hAnsi="Cambria Math"/>
+                  <w:lang w:val="en-US"/>
+                </w:rPr>
+                <m:t>i</m:t>
+              </m:r>
+            </m:sub>
+          </m:sSub>
+          <m:d>
+            <m:dPr>
+              <m:ctrlPr>
+                <w:rPr>
+                  <w:rFonts w:ascii="Cambria Math" w:hAnsi="Cambria Math"/>
+                  <w:i/>
+                  <w:lang w:val="en-US"/>
+                </w:rPr>
+              </m:ctrlPr>
+            </m:dPr>
+            <m:e>
+              <m:r>
+                <w:rPr>
+                  <w:rFonts w:ascii="Cambria Math" w:hAnsi="Cambria Math"/>
+                  <w:lang w:val="en-US"/>
+                </w:rPr>
+                <m:t>4</m:t>
+              </m:r>
+              <m:sSub>
+                <m:sSubPr>
+                  <m:ctrlPr>
+                    <w:rPr>
+                      <w:rFonts w:ascii="Cambria Math" w:hAnsi="Cambria Math"/>
+                      <w:i/>
+                      <w:lang w:val="en-US"/>
+                    </w:rPr>
+                  </m:ctrlPr>
+                </m:sSubPr>
+                <m:e>
+                  <m:r>
+                    <w:rPr>
+                      <w:rFonts w:ascii="Cambria Math" w:hAnsi="Cambria Math"/>
+                      <w:lang w:val="en-US"/>
+                    </w:rPr>
+                    <m:t>λ</m:t>
+                  </m:r>
+                </m:e>
+                <m:sub>
+                  <m:r>
+                    <w:rPr>
+                      <w:rFonts w:ascii="Cambria Math" w:hAnsi="Cambria Math"/>
+                      <w:lang w:val="en-US"/>
+                    </w:rPr>
+                    <m:t>i</m:t>
+                  </m:r>
+                </m:sub>
+              </m:sSub>
+              <m:r>
+                <w:rPr>
+                  <w:rFonts w:ascii="Cambria Math" w:hAnsi="Cambria Math"/>
+                  <w:lang w:val="en-US"/>
+                </w:rPr>
+                <m:t>-1</m:t>
+              </m:r>
+            </m:e>
+          </m:d>
+        </m:oMath>
+      </m:oMathPara>
+    </w:p>
+    <w:p>
+      <w:pPr>
+        <w:rPr>
+          <w:lang w:val="en-US"/>
+        </w:rPr>
+      </w:pPr>
+      <w:r>
+        <w:rPr>
+          <w:lang w:val="en-US"/>
+        </w:rPr>
+        <w:t>Edge nodes:</w:t>
+      </w:r>
+    </w:p>
+    <w:p>
+      <w:pPr>
+        <w:rPr>
+          <w:lang w:val="en-US"/>
+        </w:rPr>
+      </w:pPr>
+      <m:oMathPara>
+        <m:oMath>
+          <m:sSub>
+            <m:sSubPr>
+              <m:ctrlPr>
+                <w:rPr>
+                  <w:rFonts w:ascii="Cambria Math" w:hAnsi="Cambria Math"/>
+                  <w:lang w:val="en-US"/>
+                </w:rPr>
+              </m:ctrlPr>
+            </m:sSubPr>
+            <m:e>
+              <m:r>
+                <m:rPr>
+                  <m:sty m:val="p"/>
+                </m:rPr>
+                <w:rPr>
+                  <w:rFonts w:ascii="Cambria Math" w:hAnsi="Cambria Math"/>
+                  <w:lang w:val="en-US"/>
+                </w:rPr>
+                <m:t>∇</m:t>
+              </m:r>
+            </m:e>
+            <m:sub>
+              <m:r>
+                <w:rPr>
+                  <w:rFonts w:ascii="Cambria Math" w:hAnsi="Cambria Math"/>
+                  <w:lang w:val="en-US"/>
+                </w:rPr>
+                <m:t>T</m:t>
+              </m:r>
+            </m:sub>
+          </m:sSub>
+          <m:sSub>
+            <m:sSubPr>
+              <m:ctrlPr>
+                <w:rPr>
+                  <w:rFonts w:ascii="Cambria Math" w:hAnsi="Cambria Math"/>
+                  <w:i/>
+                  <w:lang w:val="en-US"/>
+                </w:rPr>
+              </m:ctrlPr>
+            </m:sSubPr>
+            <m:e>
+              <m:r>
+                <w:rPr>
+                  <w:rFonts w:ascii="Cambria Math" w:hAnsi="Cambria Math"/>
+                  <w:lang w:val="en-US"/>
+                </w:rPr>
+                <m:t>N</m:t>
+              </m:r>
+            </m:e>
+            <m:sub>
+              <m:r>
+                <w:rPr>
+                  <w:rFonts w:ascii="Cambria Math" w:hAnsi="Cambria Math"/>
+                  <w:lang w:val="en-US"/>
+                </w:rPr>
+                <m:t>i</m:t>
+              </m:r>
+            </m:sub>
+          </m:sSub>
+          <m:r>
+            <w:rPr>
+              <w:rFonts w:ascii="Cambria Math" w:hAnsi="Cambria Math"/>
+              <w:lang w:val="en-US"/>
+            </w:rPr>
+            <m:t>=</m:t>
+          </m:r>
+          <m:sSub>
+            <m:sSubPr>
+              <m:ctrlPr>
+                <w:rPr>
+                  <w:rFonts w:ascii="Cambria Math" w:hAnsi="Cambria Math"/>
+                  <w:lang w:val="en-US"/>
+                </w:rPr>
+              </m:ctrlPr>
+            </m:sSubPr>
+            <m:e>
+              <m:r>
+                <m:rPr>
+                  <m:sty m:val="p"/>
+                </m:rPr>
+                <w:rPr>
+                  <w:rFonts w:ascii="Cambria Math" w:hAnsi="Cambria Math"/>
+                  <w:lang w:val="en-US"/>
+                </w:rPr>
+                <m:t>∇</m:t>
+              </m:r>
+            </m:e>
+            <m:sub>
+              <m:r>
+                <w:rPr>
+                  <w:rFonts w:ascii="Cambria Math" w:hAnsi="Cambria Math"/>
+                  <w:lang w:val="en-US"/>
+                </w:rPr>
+                <m:t>T</m:t>
+              </m:r>
+            </m:sub>
+          </m:sSub>
+          <m:d>
+            <m:dPr>
+              <m:begChr m:val="["/>
+              <m:endChr m:val="]"/>
+              <m:ctrlPr>
+                <w:rPr>
+                  <w:rFonts w:ascii="Cambria Math" w:hAnsi="Cambria Math"/>
+                  <w:i/>
+                  <w:lang w:val="en-US"/>
+                </w:rPr>
+              </m:ctrlPr>
+            </m:dPr>
+            <m:e>
+              <m:r>
+                <w:rPr>
+                  <w:rFonts w:ascii="Cambria Math" w:hAnsi="Cambria Math"/>
+                  <w:lang w:val="en-US"/>
+                </w:rPr>
+                <m:t>4</m:t>
+              </m:r>
+              <m:sSub>
+                <m:sSubPr>
+                  <m:ctrlPr>
+                    <w:rPr>
+                      <w:rFonts w:ascii="Cambria Math" w:hAnsi="Cambria Math"/>
+                      <w:i/>
+                      <w:lang w:val="en-US"/>
+                    </w:rPr>
+                  </m:ctrlPr>
+                </m:sSubPr>
+                <m:e>
+                  <m:r>
+                    <w:rPr>
+                      <w:rFonts w:ascii="Cambria Math" w:hAnsi="Cambria Math"/>
+                      <w:lang w:val="en-US"/>
+                    </w:rPr>
+                    <m:t>λ</m:t>
+                  </m:r>
+                </m:e>
+                <m:sub>
+                  <m:r>
+                    <w:rPr>
+                      <w:rFonts w:ascii="Cambria Math" w:hAnsi="Cambria Math"/>
+                      <w:lang w:val="en-US"/>
+                    </w:rPr>
+                    <m:t>j</m:t>
+                  </m:r>
+                </m:sub>
+              </m:sSub>
+              <m:sSub>
+                <m:sSubPr>
+                  <m:ctrlPr>
+                    <w:rPr>
+                      <w:rFonts w:ascii="Cambria Math" w:hAnsi="Cambria Math"/>
+                      <w:i/>
+                      <w:lang w:val="en-US"/>
+                    </w:rPr>
+                  </m:ctrlPr>
+                </m:sSubPr>
+                <m:e>
+                  <m:r>
+                    <w:rPr>
+                      <w:rFonts w:ascii="Cambria Math" w:hAnsi="Cambria Math"/>
+                      <w:lang w:val="en-US"/>
+                    </w:rPr>
+                    <m:t>λ</m:t>
+                  </m:r>
+                </m:e>
+                <m:sub>
+                  <m:r>
+                    <w:rPr>
+                      <w:rFonts w:ascii="Cambria Math" w:hAnsi="Cambria Math"/>
+                      <w:lang w:val="en-US"/>
+                    </w:rPr>
+                    <m:t>k</m:t>
+                  </m:r>
+                </m:sub>
+              </m:sSub>
+            </m:e>
+          </m:d>
+          <m:r>
+            <w:rPr>
+              <w:lang w:val="en-US"/>
+            </w:rPr>
+            <w:br/>
+          </m:r>
+        </m:oMath>
+        <m:oMath>
+          <m:r>
+            <w:rPr>
+              <w:rFonts w:ascii="Cambria Math" w:hAnsi="Cambria Math"/>
+              <w:lang w:val="en-US"/>
+            </w:rPr>
+            <m:t>=4</m:t>
+          </m:r>
+          <m:d>
+            <m:dPr>
+              <m:ctrlPr>
+                <w:rPr>
+                  <w:rFonts w:ascii="Cambria Math" w:hAnsi="Cambria Math"/>
+                  <w:lang w:val="en-US"/>
+                </w:rPr>
+              </m:ctrlPr>
+            </m:dPr>
+            <m:e>
+              <m:r>
+                <m:rPr>
+                  <m:sty m:val="p"/>
+                </m:rPr>
+                <w:rPr>
+                  <w:rFonts w:ascii="Cambria Math" w:hAnsi="Cambria Math"/>
+                  <w:lang w:val="en-US"/>
+                </w:rPr>
+                <m:t>∇</m:t>
+              </m:r>
+              <m:sSub>
+                <m:sSubPr>
+                  <m:ctrlPr>
+                    <w:rPr>
+                      <w:rFonts w:ascii="Cambria Math" w:hAnsi="Cambria Math"/>
+                      <w:i/>
+                      <w:lang w:val="en-US"/>
+                    </w:rPr>
+                  </m:ctrlPr>
+                </m:sSubPr>
+                <m:e>
+                  <m:r>
+                    <w:rPr>
+                      <w:rFonts w:ascii="Cambria Math" w:hAnsi="Cambria Math"/>
+                      <w:lang w:val="en-US"/>
+                    </w:rPr>
+                    <m:t>λ</m:t>
+                  </m:r>
+                </m:e>
+                <m:sub>
+                  <m:r>
+                    <w:rPr>
+                      <w:rFonts w:ascii="Cambria Math" w:hAnsi="Cambria Math"/>
+                      <w:lang w:val="en-US"/>
+                    </w:rPr>
+                    <m:t>j</m:t>
+                  </m:r>
+                </m:sub>
+              </m:sSub>
+              <m:sSub>
+                <m:sSubPr>
+                  <m:ctrlPr>
+                    <w:rPr>
+                      <w:rFonts w:ascii="Cambria Math" w:hAnsi="Cambria Math"/>
+                      <w:i/>
+                      <w:lang w:val="en-US"/>
+                    </w:rPr>
+                  </m:ctrlPr>
+                </m:sSubPr>
+                <m:e>
+                  <m:r>
+                    <w:rPr>
+                      <w:rFonts w:ascii="Cambria Math" w:hAnsi="Cambria Math"/>
+                      <w:lang w:val="en-US"/>
+                    </w:rPr>
+                    <m:t>λ</m:t>
+                  </m:r>
+                </m:e>
+                <m:sub>
+                  <m:r>
+                    <w:rPr>
+                      <w:rFonts w:ascii="Cambria Math" w:hAnsi="Cambria Math"/>
+                      <w:lang w:val="en-US"/>
+                    </w:rPr>
+                    <m:t>k</m:t>
+                  </m:r>
+                </m:sub>
+              </m:sSub>
+              <m:r>
+                <w:rPr>
+                  <w:rFonts w:ascii="Cambria Math" w:hAnsi="Cambria Math"/>
+                  <w:lang w:val="en-US"/>
+                </w:rPr>
+                <m:t>+</m:t>
+              </m:r>
+              <m:sSub>
+                <m:sSubPr>
+                  <m:ctrlPr>
+                    <w:rPr>
+                      <w:rFonts w:ascii="Cambria Math" w:hAnsi="Cambria Math"/>
+                      <w:i/>
+                      <w:lang w:val="en-US"/>
+                    </w:rPr>
+                  </m:ctrlPr>
+                </m:sSubPr>
+                <m:e>
+                  <m:r>
+                    <w:rPr>
+                      <w:rFonts w:ascii="Cambria Math" w:hAnsi="Cambria Math"/>
+                      <w:lang w:val="en-US"/>
+                    </w:rPr>
+                    <m:t>λ</m:t>
+                  </m:r>
+                </m:e>
+                <m:sub>
+                  <m:r>
+                    <w:rPr>
+                      <w:rFonts w:ascii="Cambria Math" w:hAnsi="Cambria Math"/>
+                      <w:lang w:val="en-US"/>
+                    </w:rPr>
+                    <m:t>j</m:t>
+                  </m:r>
+                </m:sub>
+              </m:sSub>
+              <m:r>
+                <m:rPr>
+                  <m:sty m:val="p"/>
+                </m:rPr>
+                <w:rPr>
+                  <w:rFonts w:ascii="Cambria Math" w:hAnsi="Cambria Math"/>
+                  <w:lang w:val="en-US"/>
+                </w:rPr>
+                <m:t>∇</m:t>
+              </m:r>
+              <m:sSub>
+                <m:sSubPr>
+                  <m:ctrlPr>
+                    <w:rPr>
+                      <w:rFonts w:ascii="Cambria Math" w:hAnsi="Cambria Math"/>
+                      <w:i/>
+                      <w:lang w:val="en-US"/>
+                    </w:rPr>
+                  </m:ctrlPr>
+                </m:sSubPr>
+                <m:e>
+                  <m:r>
+                    <w:rPr>
+                      <w:rFonts w:ascii="Cambria Math" w:hAnsi="Cambria Math"/>
+                      <w:lang w:val="en-US"/>
+                    </w:rPr>
+                    <m:t>λ</m:t>
+                  </m:r>
+                </m:e>
+                <m:sub>
+                  <m:r>
+                    <w:rPr>
+                      <w:rFonts w:ascii="Cambria Math" w:hAnsi="Cambria Math"/>
+                      <w:lang w:val="en-US"/>
+                    </w:rPr>
+                    <m:t>k</m:t>
+                  </m:r>
+                </m:sub>
+              </m:sSub>
+            </m:e>
+          </m:d>
+          <m:r>
+            <w:rPr>
+              <w:rFonts w:ascii="Cambria Math" w:hAnsi="Cambria Math"/>
+              <w:lang w:val="en-US"/>
+            </w:rPr>
+            <m:t xml:space="preserve"> </m:t>
+          </m:r>
         </m:oMath>
       </m:oMathPara>
     </w:p>
@@ -20727,6 +21706,7 @@
         <w:rPr>
           <w:lang w:val="en-US"/>
         </w:rPr>
+        <w:lastRenderedPageBreak/>
         <w:t>S-Parameter</w:t>
       </w:r>
       <w:r>
@@ -22419,7 +23399,7 @@
   <w:style w:type="paragraph" w:default="1" w:styleId="Normal">
     <w:name w:val="Normal"/>
     <w:qFormat/>
-    <w:rsid w:val="00F870CF"/>
+    <w:rsid w:val="0003783A"/>
   </w:style>
   <w:style w:type="paragraph" w:styleId="Heading1">
     <w:name w:val="heading 1"/>

</xml_diff>

<commit_message>
Fix typo in theory
</commit_message>
<xml_diff>
--- a/theory.docx
+++ b/theory.docx
@@ -5243,7 +5243,15 @@
             </w:r>
             <w:proofErr w:type="spellEnd"/>
             <w:r>
-              <w:t>; j; k}={1; 2; 3} and {2; 3; 1}</w:t>
+              <w:t xml:space="preserve">; j; </w:t>
+            </w:r>
+            <w:proofErr w:type="gramStart"/>
+            <w:r>
+              <w:t>k}=</w:t>
+            </w:r>
+            <w:proofErr w:type="gramEnd"/>
+            <w:r>
+              <w:t>{1; 2; 3} and {2; 3; 1}</w:t>
             </w:r>
           </w:p>
         </w:tc>
@@ -6199,7 +6207,7 @@
                   <w:rFonts w:ascii="Cambria Math" w:hAnsi="Cambria Math"/>
                   <w:lang w:val="en-US"/>
                 </w:rPr>
-                <m:t>4</m:t>
+                <m:t>5</m:t>
               </m:r>
             </m:sub>
           </m:sSub>
@@ -6304,7 +6312,7 @@
                   <w:rFonts w:ascii="Cambria Math" w:hAnsi="Cambria Math"/>
                   <w:lang w:val="en-US"/>
                 </w:rPr>
-                <m:t>4</m:t>
+                <m:t>6</m:t>
               </m:r>
             </m:sub>
           </m:sSub>
@@ -20495,6 +20503,9 @@
             </m:e>
           </m:d>
           <m:r>
+            <m:rPr>
+              <m:sty m:val="p"/>
+            </m:rPr>
             <w:rPr>
               <w:lang w:val="en-US"/>
             </w:rPr>
@@ -20507,14 +20518,7 @@
               <w:rFonts w:ascii="Cambria Math" w:hAnsi="Cambria Math"/>
               <w:lang w:val="en-US"/>
             </w:rPr>
-            <m:t>=</m:t>
-          </m:r>
-          <m:r>
-            <w:rPr>
-              <w:rFonts w:ascii="Cambria Math" w:hAnsi="Cambria Math"/>
-              <w:lang w:val="en-US"/>
-            </w:rPr>
-            <m:t>2</m:t>
+            <m:t>=2</m:t>
           </m:r>
           <m:d>
             <m:dPr>
@@ -20698,6 +20702,9 @@
             </m:sub>
           </m:sSub>
           <m:r>
+            <m:rPr>
+              <m:sty m:val="p"/>
+            </m:rPr>
             <w:rPr>
               <w:lang w:val="en-US"/>
             </w:rPr>
@@ -21010,6 +21017,9 @@
             </m:e>
           </m:d>
           <m:r>
+            <m:rPr>
+              <m:sty m:val="p"/>
+            </m:rPr>
             <w:rPr>
               <w:lang w:val="en-US"/>
             </w:rPr>

</xml_diff>